<commit_message>
Rewrite content strategy: documentary-style 10-year journal approach
- Replaced corporate/LinkedIn-focused strategy with cinematic narrative
- YouTube as primary channel (documentary episodes)
- 4 pillars: Field Notes (40%), Build Log (30%), Founder Files (20%), Playbook (10%)
- Content Strategist/Filmmaker role (30-50M VND/month)
- References: A24, Bourdain, Jiro Dreams of Sushi aesthetic

Co-Authored-By: Claude Opus 4.5 <noreply@anthropic.com>
</commit_message>
<xml_diff>
--- a/research-outputs/25.01.26-avep-vs-osr-analysis.docx
+++ b/research-outputs/25.01.26-avep-vs-osr-analysis.docx
@@ -410,7 +410,25 @@
         <w:rPr>
           <w:rFonts w:ascii="IBM Plex Sans" w:eastAsia="IBM Plex Sans" w:hAnsi="IBM Plex Sans"/>
         </w:rPr>
-        <w:t>No explicit go-to-market or beachhead customer</w:t>
+        <w:t>F</w:t>
+      </w:r>
+      <w:r>
+        <w:rPr>
+          <w:rFonts w:ascii="IBM Plex Sans" w:eastAsia="IBM Plex Sans" w:hAnsi="IBM Plex Sans"/>
+        </w:rPr>
+        <w:t>inancial forecast i</w:t>
+      </w:r>
+      <w:r>
+        <w:rPr>
+          <w:rFonts w:ascii="IBM Plex Sans" w:eastAsia="IBM Plex Sans" w:hAnsi="IBM Plex Sans"/>
+        </w:rPr>
+        <w:t>s overly used in traditional corporate setting, but I think it doesn’t mean much in venture building.</w:t>
+      </w:r>
+      <w:r>
+        <w:rPr>
+          <w:rFonts w:ascii="IBM Plex Sans" w:eastAsia="IBM Plex Sans" w:hAnsi="IBM Plex Sans"/>
+        </w:rPr>
+        <w:t xml:space="preserve"> </w:t>
       </w:r>
     </w:p>
     <w:p>
@@ -421,32 +439,9 @@
         <w:rPr>
           <w:rFonts w:ascii="IBM Plex Sans" w:eastAsia="IBM Plex Sans" w:hAnsi="IBM Plex Sans"/>
         </w:rPr>
-        <w:t>Partner governance and IP protection unclear</w:t>
+        <w:t xml:space="preserve">Revenue is too dependent on partner cost and is tied to amount of work done, not value created. </w:t>
       </w:r>
     </w:p>
-    <w:p>
-      <w:pPr>
-        <w:pStyle w:val="ListBullet"/>
-      </w:pPr>
-      <w:r>
-        <w:rPr>
-          <w:rFonts w:ascii="IBM Plex Sans" w:eastAsia="IBM Plex Sans" w:hAnsi="IBM Plex Sans"/>
-        </w:rPr>
-        <w:t>10x revenue growth assumptions aggressive</w:t>
-      </w:r>
-    </w:p>
-    <w:p>
-      <w:pPr>
-        <w:pStyle w:val="ListBullet"/>
-      </w:pPr>
-      <w:r>
-        <w:rPr>
-          <w:rFonts w:ascii="IBM Plex Sans" w:eastAsia="IBM Plex Sans" w:hAnsi="IBM Plex Sans"/>
-        </w:rPr>
-        <w:t>'Execution intelligence' not operationally defined</w:t>
-      </w:r>
-    </w:p>
-    <w:p/>
     <w:p>
       <w:pPr>
         <w:pStyle w:val="Heading1"/>
@@ -748,7 +743,14 @@
                 <w:rFonts w:ascii="IBM Plex Sans" w:eastAsia="IBM Plex Sans" w:hAnsi="IBM Plex Sans"/>
                 <w:sz w:val="20"/>
               </w:rPr>
-              <w:t>Research automation, hypothesis generation</w:t>
+              <w:t xml:space="preserve">Research automation, </w:t>
+            </w:r>
+            <w:r>
+              <w:rPr>
+                <w:rFonts w:ascii="IBM Plex Sans" w:eastAsia="IBM Plex Sans" w:hAnsi="IBM Plex Sans"/>
+                <w:sz w:val="20"/>
+              </w:rPr>
+              <w:t xml:space="preserve">rapid prototyping and accelerated learnings </w:t>
             </w:r>
           </w:p>
         </w:tc>
@@ -792,8 +794,24 @@
                 <w:rFonts w:ascii="IBM Plex Sans" w:eastAsia="IBM Plex Sans" w:hAnsi="IBM Plex Sans"/>
                 <w:sz w:val="20"/>
               </w:rPr>
-              <w:t>Founders, solo entrepreneurs, startup teams</w:t>
+              <w:t>Founders, entrepreneurs, startup teams</w:t>
             </w:r>
+            <w:r>
+              <w:rPr>
+                <w:rFonts w:ascii="IBM Plex Sans" w:eastAsia="IBM Plex Sans" w:hAnsi="IBM Plex Sans"/>
+                <w:sz w:val="20"/>
+              </w:rPr>
+              <w:t xml:space="preserve">, angel investors, VC </w:t>
+            </w:r>
+            <w:proofErr w:type="gramStart"/>
+            <w:r>
+              <w:rPr>
+                <w:rFonts w:ascii="IBM Plex Sans" w:eastAsia="IBM Plex Sans" w:hAnsi="IBM Plex Sans"/>
+                <w:sz w:val="20"/>
+              </w:rPr>
+              <w:t>firms,..</w:t>
+            </w:r>
+            <w:proofErr w:type="gramEnd"/>
           </w:p>
         </w:tc>
       </w:tr>
@@ -880,14 +898,7 @@
                 <w:rFonts w:ascii="IBM Plex Sans" w:eastAsia="IBM Plex Sans" w:hAnsi="IBM Plex Sans"/>
                 <w:sz w:val="20"/>
               </w:rPr>
-              <w:t>Accumulated execution intelligence</w:t>
-            </w:r>
-            <w:r>
-              <w:rPr>
-                <w:rFonts w:ascii="IBM Plex Sans" w:eastAsia="IBM Plex Sans" w:hAnsi="IBM Plex Sans"/>
-                <w:sz w:val="20"/>
-              </w:rPr>
-              <w:t xml:space="preserve"> + Storytelling</w:t>
+              <w:t>Accumulated execution intelligence + Storytelling</w:t>
             </w:r>
           </w:p>
         </w:tc>
@@ -992,15 +1003,7 @@
           <w:color w:val="003366"/>
           <w:sz w:val="32"/>
         </w:rPr>
-        <w:t>4</w:t>
-      </w:r>
-      <w:r>
-        <w:rPr>
-          <w:rFonts w:ascii="IBM Plex Sans" w:eastAsia="IBM Plex Sans" w:hAnsi="IBM Plex Sans"/>
-          <w:color w:val="003366"/>
-          <w:sz w:val="32"/>
-        </w:rPr>
-        <w:t>. Critical Assessment: Which Model When?</w:t>
+        <w:t>4. Critical Assessment: Which Model When?</w:t>
       </w:r>
     </w:p>
     <w:p>
@@ -1013,15 +1016,7 @@
           <w:color w:val="003366"/>
           <w:sz w:val="28"/>
         </w:rPr>
-        <w:t>4</w:t>
-      </w:r>
-      <w:r>
-        <w:rPr>
-          <w:rFonts w:ascii="IBM Plex Sans" w:eastAsia="IBM Plex Sans" w:hAnsi="IBM Plex Sans"/>
-          <w:color w:val="003366"/>
-          <w:sz w:val="28"/>
-        </w:rPr>
-        <w:t>.1 AVEP is Better When:</w:t>
+        <w:t>4.1 AVEP is Better When:</w:t>
       </w:r>
     </w:p>
     <w:p>
@@ -1090,15 +1085,7 @@
           <w:sz w:val="28"/>
         </w:rPr>
         <w:lastRenderedPageBreak/>
-        <w:t>4</w:t>
-      </w:r>
-      <w:r>
-        <w:rPr>
-          <w:rFonts w:ascii="IBM Plex Sans" w:eastAsia="IBM Plex Sans" w:hAnsi="IBM Plex Sans"/>
-          <w:color w:val="003366"/>
-          <w:sz w:val="28"/>
-        </w:rPr>
-        <w:t>.2 OSR is Better When:</w:t>
+        <w:t>4.2 OSR is Better When:</w:t>
       </w:r>
     </w:p>
     <w:p>
@@ -1167,15 +1154,7 @@
           <w:color w:val="003366"/>
           <w:sz w:val="32"/>
         </w:rPr>
-        <w:t>5</w:t>
-      </w:r>
-      <w:r>
-        <w:rPr>
-          <w:rFonts w:ascii="IBM Plex Sans" w:eastAsia="IBM Plex Sans" w:hAnsi="IBM Plex Sans"/>
-          <w:color w:val="003366"/>
-          <w:sz w:val="32"/>
-        </w:rPr>
-        <w:t>. Potential Synthesis: Hybrid Model</w:t>
+        <w:t>5. Potential Synthesis: Hybrid Model</w:t>
       </w:r>
     </w:p>
     <w:p>
@@ -1250,15 +1229,7 @@
           <w:color w:val="003366"/>
           <w:sz w:val="32"/>
         </w:rPr>
-        <w:t>6</w:t>
-      </w:r>
-      <w:r>
-        <w:rPr>
-          <w:rFonts w:ascii="IBM Plex Sans" w:eastAsia="IBM Plex Sans" w:hAnsi="IBM Plex Sans"/>
-          <w:color w:val="003366"/>
-          <w:sz w:val="32"/>
-        </w:rPr>
-        <w:t>. Fundamental Difference Summary</w:t>
+        <w:t>6. Fundamental Difference Summary</w:t>
       </w:r>
     </w:p>
     <w:tbl>
@@ -1637,28 +1608,7 @@
                 <w:rFonts w:ascii="IBM Plex Sans" w:eastAsia="IBM Plex Sans" w:hAnsi="IBM Plex Sans"/>
                 <w:sz w:val="20"/>
               </w:rPr>
-              <w:t>Moderate</w:t>
-            </w:r>
-            <w:r>
-              <w:rPr>
-                <w:rFonts w:ascii="IBM Plex Sans" w:eastAsia="IBM Plex Sans" w:hAnsi="IBM Plex Sans"/>
-                <w:sz w:val="20"/>
-              </w:rPr>
-              <w:t xml:space="preserve"> (cheap experiments</w:t>
-            </w:r>
-            <w:r>
-              <w:rPr>
-                <w:rFonts w:ascii="IBM Plex Sans" w:eastAsia="IBM Plex Sans" w:hAnsi="IBM Plex Sans"/>
-                <w:sz w:val="20"/>
-              </w:rPr>
-              <w:t xml:space="preserve"> + seed investments</w:t>
-            </w:r>
-            <w:r>
-              <w:rPr>
-                <w:rFonts w:ascii="IBM Plex Sans" w:eastAsia="IBM Plex Sans" w:hAnsi="IBM Plex Sans"/>
-                <w:sz w:val="20"/>
-              </w:rPr>
-              <w:t>)</w:t>
+              <w:t>Moderate (cheap experiments + seed investments)</w:t>
             </w:r>
           </w:p>
         </w:tc>
@@ -1733,30 +1683,7 @@
           <w:color w:val="003366"/>
           <w:sz w:val="32"/>
         </w:rPr>
-        <w:t>7</w:t>
-      </w:r>
-      <w:r>
-        <w:rPr>
-          <w:rFonts w:ascii="IBM Plex Sans" w:eastAsia="IBM Plex Sans" w:hAnsi="IBM Plex Sans"/>
-          <w:color w:val="003366"/>
-          <w:sz w:val="32"/>
-        </w:rPr>
-        <w:t>. Recommendations</w:t>
-      </w:r>
-      <w:r>
-        <w:rPr>
-          <w:rFonts w:ascii="IBM Plex Sans" w:eastAsia="IBM Plex Sans" w:hAnsi="IBM Plex Sans"/>
-          <w:color w:val="003366"/>
-          <w:sz w:val="32"/>
-        </w:rPr>
-        <w:t xml:space="preserve"> -</w:t>
-      </w:r>
-      <w:r>
-        <w:rPr>
-          <w:rFonts w:ascii="IBM Plex Sans" w:eastAsia="IBM Plex Sans" w:hAnsi="IBM Plex Sans"/>
-          <w:color w:val="003366"/>
-        </w:rPr>
-        <w:t xml:space="preserve"> For Both</w:t>
+        <w:t>7. Recommendations</w:t>
       </w:r>
     </w:p>
     <w:p>
@@ -1803,15 +1730,7 @@
           <w:sz w:val="32"/>
         </w:rPr>
         <w:lastRenderedPageBreak/>
-        <w:t>8</w:t>
-      </w:r>
-      <w:r>
-        <w:rPr>
-          <w:rFonts w:ascii="IBM Plex Sans" w:eastAsia="IBM Plex Sans" w:hAnsi="IBM Plex Sans"/>
-          <w:color w:val="003366"/>
-          <w:sz w:val="32"/>
-        </w:rPr>
-        <w:t>. Conclusion</w:t>
+        <w:t>8. Conclusion</w:t>
       </w:r>
     </w:p>
     <w:p>

</xml_diff>